<commit_message>
Implementado Iterator (s/ diagrama)
diagrama nesse ponto não possui: Iterator, command, memento
</commit_message>
<xml_diff>
--- a/explicacao.docx
+++ b/explicacao.docx
@@ -33,22 +33,68 @@
           <w:numId w:val="1"/>
         </w:numPr>
       </w:pPr>
+      <w:r>
+        <w:t>Classes:</w:t>
+      </w:r>
+    </w:p>
+    <w:p>
+      <w:pPr>
+        <w:pStyle w:val="PargrafodaLista"/>
+        <w:numPr>
+          <w:ilvl w:val="2"/>
+          <w:numId w:val="1"/>
+        </w:numPr>
+      </w:pPr>
       <w:proofErr w:type="spellStart"/>
       <w:r>
         <w:t>ClienteBuilder</w:t>
       </w:r>
       <w:proofErr w:type="spellEnd"/>
-      <w:r>
-        <w:t xml:space="preserve">, usado para </w:t>
-      </w:r>
-      <w:proofErr w:type="spellStart"/>
-      <w:r>
-        <w:t>buildar</w:t>
-      </w:r>
-      <w:proofErr w:type="spellEnd"/>
-      <w:r>
-        <w:t xml:space="preserve"> as informações de cadastro do cliente.</w:t>
-      </w:r>
+    </w:p>
+    <w:p>
+      <w:pPr>
+        <w:pStyle w:val="PargrafodaLista"/>
+        <w:numPr>
+          <w:ilvl w:val="1"/>
+          <w:numId w:val="1"/>
+        </w:numPr>
+      </w:pPr>
+      <w:r>
+        <w:t>Implementação:</w:t>
+      </w:r>
+    </w:p>
+    <w:p>
+      <w:pPr>
+        <w:pStyle w:val="PargrafodaLista"/>
+        <w:numPr>
+          <w:ilvl w:val="2"/>
+          <w:numId w:val="1"/>
+        </w:numPr>
+      </w:pPr>
+      <w:r>
+        <w:t>Cliente</w:t>
+      </w:r>
+    </w:p>
+    <w:p>
+      <w:pPr>
+        <w:pStyle w:val="PargrafodaLista"/>
+        <w:numPr>
+          <w:ilvl w:val="1"/>
+          <w:numId w:val="1"/>
+        </w:numPr>
+      </w:pPr>
+      <w:r>
+        <w:t>Test:</w:t>
+      </w:r>
+    </w:p>
+    <w:p>
+      <w:pPr>
+        <w:pStyle w:val="PargrafodaLista"/>
+        <w:numPr>
+          <w:ilvl w:val="2"/>
+          <w:numId w:val="1"/>
+        </w:numPr>
+      </w:pPr>
     </w:p>
     <w:p>
       <w:pPr>
@@ -73,7 +119,43 @@
         </w:numPr>
       </w:pPr>
       <w:r>
-        <w:t xml:space="preserve">Pedido, método </w:t>
+        <w:t>Classe:</w:t>
+      </w:r>
+    </w:p>
+    <w:p>
+      <w:pPr>
+        <w:pStyle w:val="PargrafodaLista"/>
+        <w:numPr>
+          <w:ilvl w:val="2"/>
+          <w:numId w:val="1"/>
+        </w:numPr>
+      </w:pPr>
+      <w:r>
+        <w:t>Nenhuma</w:t>
+      </w:r>
+    </w:p>
+    <w:p>
+      <w:pPr>
+        <w:pStyle w:val="PargrafodaLista"/>
+        <w:numPr>
+          <w:ilvl w:val="1"/>
+          <w:numId w:val="1"/>
+        </w:numPr>
+      </w:pPr>
+      <w:r>
+        <w:t>Implementação:</w:t>
+      </w:r>
+    </w:p>
+    <w:p>
+      <w:pPr>
+        <w:pStyle w:val="PargrafodaLista"/>
+        <w:numPr>
+          <w:ilvl w:val="2"/>
+          <w:numId w:val="1"/>
+        </w:numPr>
+      </w:pPr>
+      <w:r>
+        <w:t xml:space="preserve">Pedido, o método </w:t>
       </w:r>
       <w:proofErr w:type="spellStart"/>
       <w:proofErr w:type="gramStart"/>
@@ -93,6 +175,27 @@
       <w:pPr>
         <w:pStyle w:val="PargrafodaLista"/>
         <w:numPr>
+          <w:ilvl w:val="1"/>
+          <w:numId w:val="1"/>
+        </w:numPr>
+      </w:pPr>
+      <w:r>
+        <w:t>Test:</w:t>
+      </w:r>
+    </w:p>
+    <w:p>
+      <w:pPr>
+        <w:pStyle w:val="PargrafodaLista"/>
+        <w:numPr>
+          <w:ilvl w:val="2"/>
+          <w:numId w:val="1"/>
+        </w:numPr>
+      </w:pPr>
+    </w:p>
+    <w:p>
+      <w:pPr>
+        <w:pStyle w:val="PargrafodaLista"/>
+        <w:numPr>
           <w:ilvl w:val="0"/>
           <w:numId w:val="1"/>
         </w:numPr>
@@ -114,6 +217,18 @@
           <w:numId w:val="1"/>
         </w:numPr>
       </w:pPr>
+      <w:r>
+        <w:t>Classes:</w:t>
+      </w:r>
+    </w:p>
+    <w:p>
+      <w:pPr>
+        <w:pStyle w:val="PargrafodaLista"/>
+        <w:numPr>
+          <w:ilvl w:val="2"/>
+          <w:numId w:val="1"/>
+        </w:numPr>
+      </w:pPr>
       <w:proofErr w:type="spellStart"/>
       <w:r>
         <w:t>Endereco</w:t>
@@ -137,13 +252,48 @@
         </w:numPr>
       </w:pPr>
       <w:r>
+        <w:t>Implementado em:</w:t>
+      </w:r>
+    </w:p>
+    <w:p>
+      <w:pPr>
+        <w:pStyle w:val="PargrafodaLista"/>
+        <w:numPr>
+          <w:ilvl w:val="2"/>
+          <w:numId w:val="1"/>
+        </w:numPr>
+      </w:pPr>
+      <w:r>
+        <w:t>Cliente</w:t>
+      </w:r>
+    </w:p>
+    <w:p>
+      <w:pPr>
+        <w:pStyle w:val="PargrafodaLista"/>
+        <w:numPr>
+          <w:ilvl w:val="1"/>
+          <w:numId w:val="1"/>
+        </w:numPr>
+      </w:pPr>
+      <w:r>
         <w:t xml:space="preserve">Test: </w:t>
       </w:r>
-      <w:proofErr w:type="spellStart"/>
+    </w:p>
+    <w:p>
+      <w:pPr>
+        <w:pStyle w:val="PargrafodaLista"/>
+        <w:numPr>
+          <w:ilvl w:val="2"/>
+          <w:numId w:val="1"/>
+        </w:numPr>
+      </w:pPr>
+      <w:proofErr w:type="spellStart"/>
+      <w:proofErr w:type="gramStart"/>
       <w:r>
         <w:t>deveRetornarTotalEnderecos</w:t>
       </w:r>
       <w:proofErr w:type="spellEnd"/>
+      <w:proofErr w:type="gramEnd"/>
       <w:r>
         <w:t xml:space="preserve"> em </w:t>
       </w:r>
@@ -152,213 +302,372 @@
         <w:t>clientTest</w:t>
       </w:r>
       <w:proofErr w:type="spellEnd"/>
+    </w:p>
+    <w:p>
+      <w:pPr>
+        <w:pStyle w:val="PargrafodaLista"/>
+        <w:numPr>
+          <w:ilvl w:val="0"/>
+          <w:numId w:val="1"/>
+        </w:numPr>
+      </w:pPr>
+      <w:proofErr w:type="spellStart"/>
+      <w:r>
+        <w:t>Command</w:t>
+      </w:r>
+      <w:proofErr w:type="spellEnd"/>
+    </w:p>
+    <w:p>
+      <w:pPr>
+        <w:pStyle w:val="PargrafodaLista"/>
+        <w:numPr>
+          <w:ilvl w:val="1"/>
+          <w:numId w:val="1"/>
+        </w:numPr>
+      </w:pPr>
+      <w:r>
+        <w:t>Classes:</w:t>
+      </w:r>
+    </w:p>
+    <w:p>
+      <w:pPr>
+        <w:pStyle w:val="PargrafodaLista"/>
+        <w:numPr>
+          <w:ilvl w:val="2"/>
+          <w:numId w:val="1"/>
+        </w:numPr>
+      </w:pPr>
+      <w:proofErr w:type="spellStart"/>
+      <w:r>
+        <w:t>ChamadoSuporte</w:t>
+      </w:r>
+      <w:proofErr w:type="spellEnd"/>
+      <w:r>
+        <w:t xml:space="preserve">, </w:t>
+      </w:r>
+      <w:proofErr w:type="spellStart"/>
+      <w:r>
+        <w:t>AbrirChamadoSuporte</w:t>
+      </w:r>
+      <w:proofErr w:type="spellEnd"/>
+      <w:r>
+        <w:t xml:space="preserve">, </w:t>
+      </w:r>
+      <w:proofErr w:type="spellStart"/>
+      <w:r>
+        <w:t>FecharChamadoSuporte</w:t>
+      </w:r>
+      <w:proofErr w:type="spellEnd"/>
+      <w:r>
+        <w:t>,</w:t>
+      </w:r>
+      <w:r>
+        <w:t xml:space="preserve"> Tarefa</w:t>
+      </w:r>
+    </w:p>
+    <w:p>
+      <w:pPr>
+        <w:pStyle w:val="PargrafodaLista"/>
+        <w:numPr>
+          <w:ilvl w:val="1"/>
+          <w:numId w:val="1"/>
+        </w:numPr>
+      </w:pPr>
+      <w:r>
+        <w:t>Implementado em:</w:t>
+      </w:r>
+    </w:p>
+    <w:p>
+      <w:pPr>
+        <w:pStyle w:val="PargrafodaLista"/>
+        <w:numPr>
+          <w:ilvl w:val="2"/>
+          <w:numId w:val="1"/>
+        </w:numPr>
+      </w:pPr>
+      <w:r>
+        <w:t xml:space="preserve">Cliente, </w:t>
+      </w:r>
+      <w:proofErr w:type="spellStart"/>
+      <w:r>
+        <w:t>executarTarefa</w:t>
+      </w:r>
+      <w:proofErr w:type="spellEnd"/>
+      <w:r>
+        <w:t xml:space="preserve"> e </w:t>
+      </w:r>
+      <w:proofErr w:type="spellStart"/>
+      <w:r>
+        <w:t>cancelarTarefa</w:t>
+      </w:r>
+      <w:proofErr w:type="spellEnd"/>
+    </w:p>
+    <w:p>
+      <w:pPr>
+        <w:pStyle w:val="PargrafodaLista"/>
+        <w:numPr>
+          <w:ilvl w:val="1"/>
+          <w:numId w:val="1"/>
+        </w:numPr>
+      </w:pPr>
+      <w:r>
+        <w:t>Test:</w:t>
+      </w:r>
+    </w:p>
+    <w:p>
+      <w:pPr>
+        <w:pStyle w:val="PargrafodaLista"/>
+        <w:numPr>
+          <w:ilvl w:val="2"/>
+          <w:numId w:val="1"/>
+        </w:numPr>
+      </w:pPr>
+      <w:proofErr w:type="spellStart"/>
+      <w:r>
+        <w:t>ClienteTest</w:t>
+      </w:r>
+      <w:proofErr w:type="spellEnd"/>
+      <w:r>
+        <w:t xml:space="preserve">, </w:t>
+      </w:r>
+      <w:proofErr w:type="spellStart"/>
+      <w:r>
+        <w:t>deveAbrirChamadoSuporte</w:t>
+      </w:r>
+      <w:proofErr w:type="spellEnd"/>
+      <w:r>
+        <w:t xml:space="preserve">, </w:t>
+      </w:r>
+      <w:proofErr w:type="spellStart"/>
+      <w:r>
+        <w:t>deveFecharChamadoSuporte</w:t>
+      </w:r>
+      <w:proofErr w:type="spellEnd"/>
+      <w:r>
+        <w:t xml:space="preserve">, </w:t>
+      </w:r>
+      <w:proofErr w:type="spellStart"/>
+      <w:r>
+        <w:t>deveCancelarFecharChamadoSuporte</w:t>
+      </w:r>
+      <w:proofErr w:type="spellEnd"/>
+    </w:p>
+    <w:p>
+      <w:pPr>
+        <w:pStyle w:val="PargrafodaLista"/>
+        <w:numPr>
+          <w:ilvl w:val="0"/>
+          <w:numId w:val="1"/>
+        </w:numPr>
+      </w:pPr>
+      <w:r>
+        <w:t>Memento</w:t>
+      </w:r>
+    </w:p>
+    <w:p>
+      <w:pPr>
+        <w:pStyle w:val="PargrafodaLista"/>
+        <w:numPr>
+          <w:ilvl w:val="1"/>
+          <w:numId w:val="1"/>
+        </w:numPr>
+      </w:pPr>
+      <w:r>
+        <w:t>Classes:</w:t>
+      </w:r>
+    </w:p>
+    <w:p>
+      <w:pPr>
+        <w:pStyle w:val="PargrafodaLista"/>
+        <w:numPr>
+          <w:ilvl w:val="2"/>
+          <w:numId w:val="1"/>
+        </w:numPr>
+      </w:pPr>
+      <w:r>
+        <w:t>Nenhuma</w:t>
+      </w:r>
+    </w:p>
+    <w:p>
+      <w:pPr>
+        <w:pStyle w:val="PargrafodaLista"/>
+        <w:numPr>
+          <w:ilvl w:val="1"/>
+          <w:numId w:val="1"/>
+        </w:numPr>
+      </w:pPr>
+      <w:r>
+        <w:t>Implementado em:</w:t>
+      </w:r>
+    </w:p>
+    <w:p>
+      <w:pPr>
+        <w:pStyle w:val="PargrafodaLista"/>
+        <w:numPr>
+          <w:ilvl w:val="2"/>
+          <w:numId w:val="1"/>
+        </w:numPr>
+      </w:pPr>
+      <w:r>
+        <w:t xml:space="preserve">Cliente, </w:t>
+      </w:r>
+      <w:proofErr w:type="spellStart"/>
+      <w:r>
+        <w:t>List</w:t>
+      </w:r>
+      <w:proofErr w:type="spellEnd"/>
+      <w:r>
+        <w:t>&lt;Tarefa&gt;</w:t>
+      </w:r>
+      <w:r>
+        <w:t xml:space="preserve"> tarefas</w:t>
+      </w:r>
+    </w:p>
+    <w:p>
+      <w:pPr>
+        <w:pStyle w:val="PargrafodaLista"/>
+        <w:numPr>
+          <w:ilvl w:val="1"/>
+          <w:numId w:val="1"/>
+        </w:numPr>
+      </w:pPr>
+      <w:r>
+        <w:t>Test:</w:t>
+      </w:r>
+    </w:p>
+    <w:p>
+      <w:pPr>
+        <w:pStyle w:val="PargrafodaLista"/>
+        <w:numPr>
+          <w:ilvl w:val="2"/>
+          <w:numId w:val="1"/>
+        </w:numPr>
+      </w:pPr>
+      <w:proofErr w:type="spellStart"/>
+      <w:proofErr w:type="gramStart"/>
+      <w:r>
+        <w:t>deveCancelarFecharChamadoSuporte</w:t>
+      </w:r>
+      <w:proofErr w:type="spellEnd"/>
+      <w:proofErr w:type="gramEnd"/>
+    </w:p>
+    <w:p>
+      <w:pPr>
+        <w:pStyle w:val="PargrafodaLista"/>
+        <w:numPr>
+          <w:ilvl w:val="0"/>
+          <w:numId w:val="1"/>
+        </w:numPr>
+      </w:pPr>
+      <w:proofErr w:type="spellStart"/>
+      <w:r>
+        <w:t>Iterator</w:t>
+      </w:r>
+      <w:proofErr w:type="spellEnd"/>
+    </w:p>
+    <w:p>
+      <w:pPr>
+        <w:pStyle w:val="PargrafodaLista"/>
+        <w:numPr>
+          <w:ilvl w:val="1"/>
+          <w:numId w:val="1"/>
+        </w:numPr>
+      </w:pPr>
+      <w:r>
+        <w:t>Classes:</w:t>
+      </w:r>
+    </w:p>
+    <w:p>
+      <w:pPr>
+        <w:pStyle w:val="PargrafodaLista"/>
+        <w:numPr>
+          <w:ilvl w:val="2"/>
+          <w:numId w:val="1"/>
+        </w:numPr>
+      </w:pPr>
+      <w:proofErr w:type="spellStart"/>
+      <w:r>
+        <w:t>HistoricoDePedidos</w:t>
+      </w:r>
+      <w:proofErr w:type="spellEnd"/>
+    </w:p>
+    <w:p>
+      <w:pPr>
+        <w:pStyle w:val="PargrafodaLista"/>
+        <w:numPr>
+          <w:ilvl w:val="1"/>
+          <w:numId w:val="1"/>
+        </w:numPr>
+      </w:pPr>
+      <w:r>
+        <w:t>Implementado em:</w:t>
+      </w:r>
+    </w:p>
+    <w:p>
+      <w:pPr>
+        <w:pStyle w:val="PargrafodaLista"/>
+        <w:numPr>
+          <w:ilvl w:val="2"/>
+          <w:numId w:val="1"/>
+        </w:numPr>
+      </w:pPr>
+      <w:r>
+        <w:t xml:space="preserve">Cliente, </w:t>
+      </w:r>
+      <w:proofErr w:type="spellStart"/>
+      <w:r>
+        <w:t>List</w:t>
+      </w:r>
+      <w:proofErr w:type="spellEnd"/>
+      <w:r>
+        <w:t xml:space="preserve">&lt;Pedido&gt; pedidos, </w:t>
+      </w:r>
+      <w:proofErr w:type="spellStart"/>
+      <w:r>
+        <w:t>iterator</w:t>
+      </w:r>
+      <w:proofErr w:type="spellEnd"/>
+    </w:p>
+    <w:p>
+      <w:pPr>
+        <w:pStyle w:val="PargrafodaLista"/>
+        <w:numPr>
+          <w:ilvl w:val="1"/>
+          <w:numId w:val="1"/>
+        </w:numPr>
+      </w:pPr>
+      <w:r>
+        <w:t>Test:</w:t>
+      </w:r>
+    </w:p>
+    <w:p>
+      <w:pPr>
+        <w:pStyle w:val="PargrafodaLista"/>
+        <w:numPr>
+          <w:ilvl w:val="2"/>
+          <w:numId w:val="1"/>
+        </w:numPr>
+      </w:pPr>
+      <w:proofErr w:type="spellStart"/>
+      <w:proofErr w:type="gramStart"/>
+      <w:r>
+        <w:t>deveContarTotalPedidosHistoricoDePedidos</w:t>
+      </w:r>
+      <w:proofErr w:type="spellEnd"/>
+      <w:proofErr w:type="gramEnd"/>
     </w:p>
     <w:p/>
     <w:p/>
-    <w:p/>
-    <w:p>
-      <w:proofErr w:type="spellStart"/>
-      <w:proofErr w:type="gramStart"/>
-      <w:r>
-        <w:t>command</w:t>
-      </w:r>
-      <w:proofErr w:type="spellEnd"/>
-      <w:proofErr w:type="gramEnd"/>
-      <w:r>
-        <w:t xml:space="preserve"> -&gt; o exemplo do marco já tem o memento </w:t>
-      </w:r>
-      <w:proofErr w:type="spellStart"/>
-      <w:r>
-        <w:t>tbm</w:t>
-      </w:r>
-      <w:proofErr w:type="spellEnd"/>
-      <w:r>
-        <w:t>. Usar o pagamento como tarefa!</w:t>
-      </w:r>
-    </w:p>
-    <w:p>
-      <w:proofErr w:type="spellStart"/>
-      <w:r>
-        <w:t>Iterator</w:t>
-      </w:r>
-      <w:proofErr w:type="spellEnd"/>
-      <w:r>
-        <w:t xml:space="preserve"> -&gt; fazer um “relatório” de quantos pedidos feitos foram feitos.</w:t>
-      </w:r>
-    </w:p>
-    <w:p/>
-    <w:p>
-      <w:r>
-        <w:t>Corrigir:</w:t>
-      </w:r>
-    </w:p>
-    <w:p>
-      <w:pPr>
-        <w:pStyle w:val="PargrafodaLista"/>
-        <w:numPr>
-          <w:ilvl w:val="0"/>
-          <w:numId w:val="5"/>
-        </w:numPr>
-      </w:pPr>
-      <w:proofErr w:type="spellStart"/>
-      <w:r>
-        <w:t>Flyweight</w:t>
-      </w:r>
-      <w:proofErr w:type="spellEnd"/>
-    </w:p>
-    <w:p/>
-    <w:p/>
-    <w:p/>
-    <w:p>
-      <w:r>
-        <w:t>Falta colocar:</w:t>
-      </w:r>
-    </w:p>
-    <w:p>
-      <w:pPr>
-        <w:pStyle w:val="PargrafodaLista"/>
-        <w:numPr>
-          <w:ilvl w:val="0"/>
-          <w:numId w:val="4"/>
-        </w:numPr>
-      </w:pPr>
-      <w:r>
-        <w:t>Proxy</w:t>
-      </w:r>
-    </w:p>
-    <w:p>
-      <w:pPr>
-        <w:pStyle w:val="PargrafodaLista"/>
-        <w:numPr>
-          <w:ilvl w:val="0"/>
-          <w:numId w:val="4"/>
-        </w:numPr>
-      </w:pPr>
-      <w:proofErr w:type="spellStart"/>
-      <w:r>
-        <w:t>Facade</w:t>
-      </w:r>
-      <w:proofErr w:type="spellEnd"/>
-    </w:p>
-    <w:p>
-      <w:pPr>
-        <w:pStyle w:val="PargrafodaLista"/>
-        <w:numPr>
-          <w:ilvl w:val="0"/>
-          <w:numId w:val="4"/>
-        </w:numPr>
-      </w:pPr>
-      <w:proofErr w:type="spellStart"/>
-      <w:r>
-        <w:t>Composite</w:t>
-      </w:r>
-      <w:proofErr w:type="spellEnd"/>
-    </w:p>
-    <w:p>
-      <w:pPr>
-        <w:pStyle w:val="PargrafodaLista"/>
-        <w:numPr>
-          <w:ilvl w:val="0"/>
-          <w:numId w:val="4"/>
-        </w:numPr>
-      </w:pPr>
-      <w:proofErr w:type="spellStart"/>
-      <w:r>
-        <w:t>Adapter</w:t>
-      </w:r>
-      <w:proofErr w:type="spellEnd"/>
-    </w:p>
-    <w:p>
-      <w:pPr>
-        <w:pStyle w:val="PargrafodaLista"/>
-        <w:numPr>
-          <w:ilvl w:val="0"/>
-          <w:numId w:val="4"/>
-        </w:numPr>
-      </w:pPr>
-      <w:proofErr w:type="spellStart"/>
-      <w:r>
-        <w:t>Template</w:t>
-      </w:r>
-      <w:proofErr w:type="spellEnd"/>
-      <w:r>
-        <w:t xml:space="preserve"> </w:t>
-      </w:r>
-      <w:proofErr w:type="spellStart"/>
-      <w:r>
-        <w:t>method</w:t>
-      </w:r>
-      <w:proofErr w:type="spellEnd"/>
-    </w:p>
-    <w:p>
-      <w:pPr>
-        <w:pStyle w:val="PargrafodaLista"/>
-        <w:numPr>
-          <w:ilvl w:val="0"/>
-          <w:numId w:val="4"/>
-        </w:numPr>
-      </w:pPr>
-      <w:r>
-        <w:t>Visitor</w:t>
-      </w:r>
-    </w:p>
-    <w:p>
-      <w:pPr>
-        <w:pStyle w:val="PargrafodaLista"/>
-        <w:numPr>
-          <w:ilvl w:val="0"/>
-          <w:numId w:val="4"/>
-        </w:numPr>
-      </w:pPr>
-      <w:proofErr w:type="spellStart"/>
-      <w:r>
-        <w:t>Mediator</w:t>
-      </w:r>
-      <w:proofErr w:type="spellEnd"/>
-    </w:p>
-    <w:p>
-      <w:pPr>
-        <w:pStyle w:val="PargrafodaLista"/>
-        <w:numPr>
-          <w:ilvl w:val="0"/>
-          <w:numId w:val="4"/>
-        </w:numPr>
-      </w:pPr>
-      <w:proofErr w:type="spellStart"/>
-      <w:r>
-        <w:t>Decorator</w:t>
-      </w:r>
-      <w:proofErr w:type="spellEnd"/>
-    </w:p>
-    <w:p>
-      <w:pPr>
-        <w:pStyle w:val="PargrafodaLista"/>
-        <w:numPr>
-          <w:ilvl w:val="0"/>
-          <w:numId w:val="4"/>
-        </w:numPr>
-      </w:pPr>
-      <w:r>
-        <w:t>Bridge</w:t>
-      </w:r>
-    </w:p>
-    <w:p>
-      <w:pPr>
-        <w:pStyle w:val="PargrafodaLista"/>
-        <w:numPr>
-          <w:ilvl w:val="0"/>
-          <w:numId w:val="4"/>
-        </w:numPr>
-      </w:pPr>
-      <w:r>
-        <w:t>Memento</w:t>
-      </w:r>
-      <w:r>
-        <w:t xml:space="preserve"> (vai ser colocado junto com o command)</w:t>
-      </w:r>
+    <w:p>
       <w:bookmarkStart w:id="0" w:name="_GoBack"/>
       <w:bookmarkEnd w:id="0"/>
     </w:p>
+    <w:p/>
+    <w:p>
+      <w:r>
+        <w:t>Falta colocar:</w:t>
+      </w:r>
+    </w:p>
     <w:p>
       <w:pPr>
         <w:pStyle w:val="PargrafodaLista"/>
@@ -367,11 +676,125 @@
           <w:numId w:val="4"/>
         </w:numPr>
       </w:pPr>
-      <w:proofErr w:type="spellStart"/>
-      <w:r>
-        <w:t>Command</w:t>
-      </w:r>
-      <w:proofErr w:type="spellEnd"/>
+      <w:r>
+        <w:t>Proxy</w:t>
+      </w:r>
+    </w:p>
+    <w:p>
+      <w:pPr>
+        <w:pStyle w:val="PargrafodaLista"/>
+        <w:numPr>
+          <w:ilvl w:val="0"/>
+          <w:numId w:val="4"/>
+        </w:numPr>
+      </w:pPr>
+      <w:proofErr w:type="spellStart"/>
+      <w:r>
+        <w:t>Facade</w:t>
+      </w:r>
+      <w:proofErr w:type="spellEnd"/>
+    </w:p>
+    <w:p>
+      <w:pPr>
+        <w:pStyle w:val="PargrafodaLista"/>
+        <w:numPr>
+          <w:ilvl w:val="0"/>
+          <w:numId w:val="4"/>
+        </w:numPr>
+      </w:pPr>
+      <w:proofErr w:type="spellStart"/>
+      <w:r>
+        <w:t>Composite</w:t>
+      </w:r>
+      <w:proofErr w:type="spellEnd"/>
+    </w:p>
+    <w:p>
+      <w:pPr>
+        <w:pStyle w:val="PargrafodaLista"/>
+        <w:numPr>
+          <w:ilvl w:val="0"/>
+          <w:numId w:val="4"/>
+        </w:numPr>
+      </w:pPr>
+      <w:proofErr w:type="spellStart"/>
+      <w:r>
+        <w:t>Adapter</w:t>
+      </w:r>
+      <w:proofErr w:type="spellEnd"/>
+    </w:p>
+    <w:p>
+      <w:pPr>
+        <w:pStyle w:val="PargrafodaLista"/>
+        <w:numPr>
+          <w:ilvl w:val="0"/>
+          <w:numId w:val="4"/>
+        </w:numPr>
+      </w:pPr>
+      <w:proofErr w:type="spellStart"/>
+      <w:r>
+        <w:t>Template</w:t>
+      </w:r>
+      <w:proofErr w:type="spellEnd"/>
+      <w:r>
+        <w:t xml:space="preserve"> </w:t>
+      </w:r>
+      <w:proofErr w:type="spellStart"/>
+      <w:r>
+        <w:t>method</w:t>
+      </w:r>
+      <w:proofErr w:type="spellEnd"/>
+    </w:p>
+    <w:p>
+      <w:pPr>
+        <w:pStyle w:val="PargrafodaLista"/>
+        <w:numPr>
+          <w:ilvl w:val="0"/>
+          <w:numId w:val="4"/>
+        </w:numPr>
+      </w:pPr>
+      <w:r>
+        <w:t>Visitor</w:t>
+      </w:r>
+    </w:p>
+    <w:p>
+      <w:pPr>
+        <w:pStyle w:val="PargrafodaLista"/>
+        <w:numPr>
+          <w:ilvl w:val="0"/>
+          <w:numId w:val="4"/>
+        </w:numPr>
+      </w:pPr>
+      <w:proofErr w:type="spellStart"/>
+      <w:r>
+        <w:t>Mediator</w:t>
+      </w:r>
+      <w:proofErr w:type="spellEnd"/>
+    </w:p>
+    <w:p>
+      <w:pPr>
+        <w:pStyle w:val="PargrafodaLista"/>
+        <w:numPr>
+          <w:ilvl w:val="0"/>
+          <w:numId w:val="4"/>
+        </w:numPr>
+      </w:pPr>
+      <w:proofErr w:type="spellStart"/>
+      <w:r>
+        <w:t>Decorator</w:t>
+      </w:r>
+      <w:proofErr w:type="spellEnd"/>
+    </w:p>
+    <w:p>
+      <w:pPr>
+        <w:pStyle w:val="PargrafodaLista"/>
+        <w:numPr>
+          <w:ilvl w:val="0"/>
+          <w:numId w:val="4"/>
+        </w:numPr>
+      </w:pPr>
+      <w:r>
+        <w:t>Bridge</w:t>
+      </w:r>
     </w:p>
     <w:p>
       <w:pPr>
@@ -547,7 +970,6 @@
           <w:szCs w:val="21"/>
           <w:shd w:val="clear" w:color="auto" w:fill="FFFFFF"/>
         </w:rPr>
-        <w:lastRenderedPageBreak/>
         <w:t>Singleton</w:t>
       </w:r>
       <w:proofErr w:type="spellEnd"/>
@@ -639,6 +1061,41 @@
         <w:t>Prototype</w:t>
       </w:r>
       <w:proofErr w:type="spellEnd"/>
+    </w:p>
+    <w:p>
+      <w:pPr>
+        <w:pStyle w:val="PargrafodaLista"/>
+        <w:numPr>
+          <w:ilvl w:val="0"/>
+          <w:numId w:val="3"/>
+        </w:numPr>
+      </w:pPr>
+      <w:r>
+        <w:t>Memento</w:t>
+      </w:r>
+    </w:p>
+    <w:p>
+      <w:pPr>
+        <w:pStyle w:val="PargrafodaLista"/>
+        <w:numPr>
+          <w:ilvl w:val="0"/>
+          <w:numId w:val="3"/>
+        </w:numPr>
+      </w:pPr>
+      <w:proofErr w:type="spellStart"/>
+      <w:r>
+        <w:t>Command</w:t>
+      </w:r>
+      <w:proofErr w:type="spellEnd"/>
+    </w:p>
+    <w:p>
+      <w:pPr>
+        <w:pStyle w:val="PargrafodaLista"/>
+        <w:numPr>
+          <w:ilvl w:val="0"/>
+          <w:numId w:val="3"/>
+        </w:numPr>
+      </w:pPr>
     </w:p>
     <w:sectPr>
       <w:pgSz w:w="11906" w:h="16838"/>
@@ -680,7 +1137,7 @@
         <w:rFonts w:ascii="Courier New" w:hAnsi="Courier New" w:cs="Courier New" w:hint="default"/>
       </w:rPr>
     </w:lvl>
-    <w:lvl w:ilvl="2" w:tplc="04160005" w:tentative="1">
+    <w:lvl w:ilvl="2" w:tplc="04160005">
       <w:start w:val="1"/>
       <w:numFmt w:val="bullet"/>
       <w:lvlText w:val=""/>
@@ -692,7 +1149,7 @@
         <w:rFonts w:ascii="Wingdings" w:hAnsi="Wingdings" w:hint="default"/>
       </w:rPr>
     </w:lvl>
-    <w:lvl w:ilvl="3" w:tplc="04160001" w:tentative="1">
+    <w:lvl w:ilvl="3" w:tplc="04160001">
       <w:start w:val="1"/>
       <w:numFmt w:val="bullet"/>
       <w:lvlText w:val=""/>
@@ -1936,7 +2393,7 @@
 </file>
 
 <file path=customXml/itemProps1.xml><?xml version="1.0" encoding="utf-8"?>
-<ds:datastoreItem xmlns:ds="http://schemas.openxmlformats.org/officeDocument/2006/customXml" ds:itemID="{FB29A7E2-2C97-44E7-8871-ED7229A87C02}">
+<ds:datastoreItem xmlns:ds="http://schemas.openxmlformats.org/officeDocument/2006/customXml" ds:itemID="{1755F118-5512-4B8F-A468-0E164ED7A8A7}">
   <ds:schemaRefs>
     <ds:schemaRef ds:uri="http://schemas.openxmlformats.org/officeDocument/2006/bibliography"/>
   </ds:schemaRefs>

</xml_diff>

<commit_message>
Implementado mediator e templateMethod
</commit_message>
<xml_diff>
--- a/explicacao.docx
+++ b/explicacao.docx
@@ -656,16 +656,390 @@
       <w:proofErr w:type="spellEnd"/>
       <w:proofErr w:type="gramEnd"/>
     </w:p>
+    <w:p>
+      <w:pPr>
+        <w:pStyle w:val="PargrafodaLista"/>
+        <w:numPr>
+          <w:ilvl w:val="0"/>
+          <w:numId w:val="1"/>
+        </w:numPr>
+      </w:pPr>
+      <w:proofErr w:type="spellStart"/>
+      <w:r>
+        <w:t>TemplateMethod</w:t>
+      </w:r>
+      <w:proofErr w:type="spellEnd"/>
+      <w:r>
+        <w:t>:</w:t>
+      </w:r>
+    </w:p>
+    <w:p>
+      <w:pPr>
+        <w:pStyle w:val="PargrafodaLista"/>
+        <w:numPr>
+          <w:ilvl w:val="1"/>
+          <w:numId w:val="1"/>
+        </w:numPr>
+      </w:pPr>
+      <w:r>
+        <w:lastRenderedPageBreak/>
+        <w:t>Classes:</w:t>
+      </w:r>
+    </w:p>
+    <w:p>
+      <w:pPr>
+        <w:pStyle w:val="PargrafodaLista"/>
+        <w:numPr>
+          <w:ilvl w:val="2"/>
+          <w:numId w:val="1"/>
+        </w:numPr>
+      </w:pPr>
+      <w:proofErr w:type="spellStart"/>
+      <w:r>
+        <w:t>Avaliacao</w:t>
+      </w:r>
+      <w:proofErr w:type="spellEnd"/>
+      <w:r>
+        <w:t xml:space="preserve">, </w:t>
+      </w:r>
+      <w:proofErr w:type="spellStart"/>
+      <w:r>
+        <w:t>AvaliacaoComImagem</w:t>
+      </w:r>
+      <w:proofErr w:type="spellEnd"/>
+      <w:r>
+        <w:t xml:space="preserve">, </w:t>
+      </w:r>
+      <w:proofErr w:type="spellStart"/>
+      <w:r>
+        <w:t>Avaliacao</w:t>
+      </w:r>
+      <w:r>
+        <w:t>SemImagem</w:t>
+      </w:r>
+      <w:proofErr w:type="spellEnd"/>
+    </w:p>
+    <w:p>
+      <w:pPr>
+        <w:pStyle w:val="PargrafodaLista"/>
+        <w:numPr>
+          <w:ilvl w:val="1"/>
+          <w:numId w:val="1"/>
+        </w:numPr>
+      </w:pPr>
+      <w:r>
+        <w:t>Implementado em:</w:t>
+      </w:r>
+    </w:p>
+    <w:p>
+      <w:pPr>
+        <w:pStyle w:val="PargrafodaLista"/>
+        <w:numPr>
+          <w:ilvl w:val="2"/>
+          <w:numId w:val="1"/>
+        </w:numPr>
+      </w:pPr>
+      <w:r>
+        <w:t>Cliente</w:t>
+      </w:r>
+      <w:r>
+        <w:t xml:space="preserve">, </w:t>
+      </w:r>
+      <w:proofErr w:type="spellStart"/>
+      <w:r>
+        <w:t>avaliarPedido</w:t>
+      </w:r>
+      <w:proofErr w:type="spellEnd"/>
+    </w:p>
+    <w:p>
+      <w:pPr>
+        <w:pStyle w:val="PargrafodaLista"/>
+        <w:numPr>
+          <w:ilvl w:val="2"/>
+          <w:numId w:val="1"/>
+        </w:numPr>
+      </w:pPr>
+      <w:r>
+        <w:t xml:space="preserve">Pedido, </w:t>
+      </w:r>
+      <w:proofErr w:type="spellStart"/>
+      <w:r>
+        <w:t>receberAvaliacao</w:t>
+      </w:r>
+      <w:proofErr w:type="spellEnd"/>
+    </w:p>
+    <w:p>
+      <w:pPr>
+        <w:pStyle w:val="PargrafodaLista"/>
+        <w:numPr>
+          <w:ilvl w:val="1"/>
+          <w:numId w:val="1"/>
+        </w:numPr>
+      </w:pPr>
+      <w:r>
+        <w:t>Test:</w:t>
+      </w:r>
+    </w:p>
+    <w:p>
+      <w:pPr>
+        <w:pStyle w:val="PargrafodaLista"/>
+        <w:numPr>
+          <w:ilvl w:val="2"/>
+          <w:numId w:val="1"/>
+        </w:numPr>
+      </w:pPr>
+      <w:proofErr w:type="spellStart"/>
+      <w:proofErr w:type="gramStart"/>
+      <w:r>
+        <w:t>deveAvaliarPedidoSemImagemESemPassarPelaGerencia</w:t>
+      </w:r>
+      <w:proofErr w:type="spellEnd"/>
+      <w:proofErr w:type="gramEnd"/>
+    </w:p>
+    <w:p>
+      <w:pPr>
+        <w:pStyle w:val="PargrafodaLista"/>
+        <w:numPr>
+          <w:ilvl w:val="0"/>
+          <w:numId w:val="1"/>
+        </w:numPr>
+      </w:pPr>
+      <w:r>
+        <w:t xml:space="preserve"> </w:t>
+      </w:r>
+      <w:proofErr w:type="spellStart"/>
+      <w:r>
+        <w:t>Mediator</w:t>
+      </w:r>
+      <w:proofErr w:type="spellEnd"/>
+    </w:p>
+    <w:p>
+      <w:pPr>
+        <w:pStyle w:val="PargrafodaLista"/>
+        <w:numPr>
+          <w:ilvl w:val="1"/>
+          <w:numId w:val="1"/>
+        </w:numPr>
+      </w:pPr>
+      <w:r>
+        <w:t>Classes:</w:t>
+      </w:r>
+    </w:p>
+    <w:p>
+      <w:pPr>
+        <w:pStyle w:val="PargrafodaLista"/>
+        <w:numPr>
+          <w:ilvl w:val="2"/>
+          <w:numId w:val="1"/>
+        </w:numPr>
+      </w:pPr>
+      <w:r>
+        <w:t>Gerencia</w:t>
+      </w:r>
+    </w:p>
+    <w:p>
+      <w:pPr>
+        <w:pStyle w:val="PargrafodaLista"/>
+        <w:numPr>
+          <w:ilvl w:val="1"/>
+          <w:numId w:val="1"/>
+        </w:numPr>
+      </w:pPr>
+      <w:r>
+        <w:t>Implementado em:</w:t>
+      </w:r>
+    </w:p>
+    <w:p>
+      <w:pPr>
+        <w:pStyle w:val="PargrafodaLista"/>
+        <w:numPr>
+          <w:ilvl w:val="2"/>
+          <w:numId w:val="1"/>
+        </w:numPr>
+      </w:pPr>
+      <w:proofErr w:type="spellStart"/>
+      <w:proofErr w:type="gramStart"/>
+      <w:r>
+        <w:t>Avaliacao</w:t>
+      </w:r>
+      <w:proofErr w:type="spellEnd"/>
+      <w:r>
+        <w:t xml:space="preserve"> ,</w:t>
+      </w:r>
+      <w:proofErr w:type="gramEnd"/>
+      <w:r>
+        <w:t xml:space="preserve"> </w:t>
+      </w:r>
+      <w:proofErr w:type="spellStart"/>
+      <w:r>
+        <w:t>AvaliacaoComImagem</w:t>
+      </w:r>
+      <w:proofErr w:type="spellEnd"/>
+      <w:r>
+        <w:t xml:space="preserve">, </w:t>
+      </w:r>
+      <w:proofErr w:type="spellStart"/>
+      <w:r>
+        <w:t>AvaliacaoSemImagem</w:t>
+      </w:r>
+      <w:proofErr w:type="spellEnd"/>
+      <w:r>
+        <w:t xml:space="preserve">, </w:t>
+      </w:r>
+      <w:proofErr w:type="spellStart"/>
+      <w:r>
+        <w:t>notificarGerencia</w:t>
+      </w:r>
+      <w:proofErr w:type="spellEnd"/>
+      <w:r>
+        <w:t>.</w:t>
+      </w:r>
+    </w:p>
+    <w:p>
+      <w:pPr>
+        <w:pStyle w:val="PargrafodaLista"/>
+        <w:numPr>
+          <w:ilvl w:val="1"/>
+          <w:numId w:val="1"/>
+        </w:numPr>
+      </w:pPr>
+      <w:r>
+        <w:t>Test:</w:t>
+      </w:r>
+    </w:p>
+    <w:p>
+      <w:pPr>
+        <w:pStyle w:val="PargrafodaLista"/>
+        <w:numPr>
+          <w:ilvl w:val="2"/>
+          <w:numId w:val="1"/>
+        </w:numPr>
+      </w:pPr>
+      <w:proofErr w:type="spellStart"/>
+      <w:proofErr w:type="gramStart"/>
+      <w:r>
+        <w:t>deveAvaliarPedidoComImagem</w:t>
+      </w:r>
+      <w:proofErr w:type="spellEnd"/>
+      <w:proofErr w:type="gramEnd"/>
+      <w:r>
+        <w:t xml:space="preserve">, </w:t>
+      </w:r>
+      <w:proofErr w:type="spellStart"/>
+      <w:r>
+        <w:t>deveAvaliarPedidoSemImagemPassandoPorGerencia</w:t>
+      </w:r>
+      <w:proofErr w:type="spellEnd"/>
+    </w:p>
     <w:p/>
     <w:p/>
-    <w:p>
+    <w:p/>
+    <w:p>
+      <w:r>
+        <w:rPr>
+          <w:highlight w:val="yellow"/>
+        </w:rPr>
+        <w:t>Estrutural</w:t>
+      </w:r>
+    </w:p>
+    <w:p/>
+    <w:p>
+      <w:r>
+        <w:t>Falta colocar:</w:t>
+      </w:r>
+    </w:p>
+    <w:p>
+      <w:pPr>
+        <w:pStyle w:val="PargrafodaLista"/>
+        <w:numPr>
+          <w:ilvl w:val="0"/>
+          <w:numId w:val="4"/>
+        </w:numPr>
+      </w:pPr>
+      <w:r>
+        <w:rPr>
+          <w:highlight w:val="yellow"/>
+        </w:rPr>
+        <w:t>Proxy</w:t>
+      </w:r>
+      <w:r>
+        <w:rPr>
+          <w:highlight w:val="yellow"/>
+        </w:rPr>
+        <w:t xml:space="preserve"> </w:t>
+      </w:r>
+      <w:r>
+        <w:t xml:space="preserve">(deixar esse pro final, ele vai ter o esquema do </w:t>
+      </w:r>
+      <w:proofErr w:type="spellStart"/>
+      <w:r>
+        <w:t>lazy</w:t>
+      </w:r>
+      <w:proofErr w:type="spellEnd"/>
+      <w:r>
+        <w:t xml:space="preserve"> </w:t>
+      </w:r>
+      <w:proofErr w:type="spellStart"/>
+      <w:r>
+        <w:t>load</w:t>
+      </w:r>
+      <w:proofErr w:type="spellEnd"/>
+      <w:r>
+        <w:t>)</w:t>
+      </w:r>
+    </w:p>
+    <w:p>
+      <w:pPr>
+        <w:pStyle w:val="PargrafodaLista"/>
+        <w:numPr>
+          <w:ilvl w:val="0"/>
+          <w:numId w:val="4"/>
+        </w:numPr>
+      </w:pPr>
+      <w:proofErr w:type="spellStart"/>
+      <w:r>
+        <w:rPr>
+          <w:highlight w:val="yellow"/>
+        </w:rPr>
+        <w:t>Facade</w:t>
+      </w:r>
+      <w:proofErr w:type="spellEnd"/>
+      <w:r>
+        <w:rPr>
+          <w:highlight w:val="yellow"/>
+        </w:rPr>
+        <w:t xml:space="preserve"> </w:t>
+      </w:r>
+      <w:r>
+        <w:t>(antes de fazer o pedido, verifica se o cliente não tem algum pagamento pendente)</w:t>
+      </w:r>
+    </w:p>
+    <w:p>
+      <w:pPr>
+        <w:pStyle w:val="PargrafodaLista"/>
+        <w:numPr>
+          <w:ilvl w:val="0"/>
+          <w:numId w:val="4"/>
+        </w:numPr>
+      </w:pPr>
+      <w:proofErr w:type="spellStart"/>
+      <w:r>
+        <w:rPr>
+          <w:highlight w:val="yellow"/>
+        </w:rPr>
+        <w:t>Composite</w:t>
+      </w:r>
+      <w:proofErr w:type="spellEnd"/>
+      <w:r>
+        <w:t xml:space="preserve"> (se não implementar esse, implementa o bridge</w:t>
+      </w:r>
+      <w:r>
+        <w:t>...ou nenhum dos dois fodasse</w:t>
+      </w:r>
       <w:bookmarkStart w:id="0" w:name="_GoBack"/>
       <w:bookmarkEnd w:id="0"/>
-    </w:p>
-    <w:p/>
-    <w:p>
-      <w:r>
-        <w:t>Falta colocar:</w:t>
+      <w:r>
+        <w:t>)</w:t>
       </w:r>
     </w:p>
     <w:p>
@@ -676,8 +1050,32 @@
           <w:numId w:val="4"/>
         </w:numPr>
       </w:pPr>
-      <w:r>
-        <w:t>Proxy</w:t>
+      <w:proofErr w:type="spellStart"/>
+      <w:r>
+        <w:rPr>
+          <w:highlight w:val="yellow"/>
+        </w:rPr>
+        <w:t>Adapter</w:t>
+      </w:r>
+      <w:proofErr w:type="spellEnd"/>
+      <w:r>
+        <w:t xml:space="preserve"> (Fingir que existe uma integração externa, por exemplo, o pedido foi feito através do </w:t>
+      </w:r>
+      <w:proofErr w:type="spellStart"/>
+      <w:r>
+        <w:t>app</w:t>
+      </w:r>
+      <w:proofErr w:type="spellEnd"/>
+      <w:r>
+        <w:t xml:space="preserve"> de parceiro, ou </w:t>
+      </w:r>
+      <w:proofErr w:type="spellStart"/>
+      <w:r>
+        <w:t>ubereats</w:t>
+      </w:r>
+      <w:proofErr w:type="spellEnd"/>
+      <w:r>
+        <w:t xml:space="preserve"> sei lá)</w:t>
       </w:r>
     </w:p>
     <w:p>
@@ -688,11 +1086,12 @@
           <w:numId w:val="4"/>
         </w:numPr>
       </w:pPr>
-      <w:proofErr w:type="spellStart"/>
-      <w:r>
-        <w:t>Facade</w:t>
-      </w:r>
-      <w:proofErr w:type="spellEnd"/>
+      <w:r>
+        <w:t>Visitor</w:t>
+      </w:r>
+      <w:r>
+        <w:t xml:space="preserve"> (talvez esse não seja implementado)</w:t>
+      </w:r>
     </w:p>
     <w:p>
       <w:pPr>
@@ -704,9 +1103,15 @@
       </w:pPr>
       <w:proofErr w:type="spellStart"/>
       <w:r>
-        <w:t>Composite</w:t>
-      </w:r>
-      <w:proofErr w:type="spellEnd"/>
+        <w:rPr>
+          <w:highlight w:val="yellow"/>
+        </w:rPr>
+        <w:t>Decorator</w:t>
+      </w:r>
+      <w:proofErr w:type="spellEnd"/>
+      <w:r>
+        <w:t xml:space="preserve"> (talvez fazer um esquema tipo colocar um adicional no pedido)</w:t>
+      </w:r>
     </w:p>
     <w:p>
       <w:pPr>
@@ -716,101 +1121,26 @@
           <w:numId w:val="4"/>
         </w:numPr>
       </w:pPr>
-      <w:proofErr w:type="spellStart"/>
-      <w:r>
-        <w:t>Adapter</w:t>
-      </w:r>
-      <w:proofErr w:type="spellEnd"/>
-    </w:p>
-    <w:p>
-      <w:pPr>
-        <w:pStyle w:val="PargrafodaLista"/>
-        <w:numPr>
-          <w:ilvl w:val="0"/>
-          <w:numId w:val="4"/>
-        </w:numPr>
-      </w:pPr>
-      <w:proofErr w:type="spellStart"/>
-      <w:r>
-        <w:t>Template</w:t>
-      </w:r>
-      <w:proofErr w:type="spellEnd"/>
-      <w:r>
-        <w:t xml:space="preserve"> </w:t>
-      </w:r>
-      <w:proofErr w:type="spellStart"/>
-      <w:r>
-        <w:t>method</w:t>
-      </w:r>
-      <w:proofErr w:type="spellEnd"/>
-    </w:p>
-    <w:p>
-      <w:pPr>
-        <w:pStyle w:val="PargrafodaLista"/>
-        <w:numPr>
-          <w:ilvl w:val="0"/>
-          <w:numId w:val="4"/>
-        </w:numPr>
-      </w:pPr>
-      <w:r>
-        <w:t>Visitor</w:t>
-      </w:r>
-    </w:p>
-    <w:p>
-      <w:pPr>
-        <w:pStyle w:val="PargrafodaLista"/>
-        <w:numPr>
-          <w:ilvl w:val="0"/>
-          <w:numId w:val="4"/>
-        </w:numPr>
-      </w:pPr>
-      <w:proofErr w:type="spellStart"/>
-      <w:r>
-        <w:t>Mediator</w:t>
-      </w:r>
-      <w:proofErr w:type="spellEnd"/>
-    </w:p>
-    <w:p>
-      <w:pPr>
-        <w:pStyle w:val="PargrafodaLista"/>
-        <w:numPr>
-          <w:ilvl w:val="0"/>
-          <w:numId w:val="4"/>
-        </w:numPr>
-      </w:pPr>
-      <w:proofErr w:type="spellStart"/>
-      <w:r>
-        <w:t>Decorator</w:t>
-      </w:r>
-      <w:proofErr w:type="spellEnd"/>
-    </w:p>
-    <w:p>
-      <w:pPr>
-        <w:pStyle w:val="PargrafodaLista"/>
-        <w:numPr>
-          <w:ilvl w:val="0"/>
-          <w:numId w:val="4"/>
-        </w:numPr>
-      </w:pPr>
-      <w:r>
+      <w:r>
+        <w:rPr>
+          <w:highlight w:val="yellow"/>
+        </w:rPr>
         <w:t>Bridge</w:t>
       </w:r>
-    </w:p>
-    <w:p>
-      <w:pPr>
-        <w:pStyle w:val="PargrafodaLista"/>
-        <w:numPr>
-          <w:ilvl w:val="0"/>
-          <w:numId w:val="4"/>
-        </w:numPr>
-      </w:pPr>
-      <w:proofErr w:type="spellStart"/>
-      <w:proofErr w:type="gramStart"/>
-      <w:r>
-        <w:t>iterator</w:t>
-      </w:r>
-      <w:proofErr w:type="spellEnd"/>
-      <w:proofErr w:type="gramEnd"/>
+      <w:r>
+        <w:t xml:space="preserve"> (talvez esse não</w:t>
+      </w:r>
+      <w:r>
+        <w:t xml:space="preserve">, ou esse ou o </w:t>
+      </w:r>
+      <w:proofErr w:type="spellStart"/>
+      <w:r>
+        <w:t>composite</w:t>
+      </w:r>
+      <w:proofErr w:type="spellEnd"/>
+      <w:r>
+        <w:t>)</w:t>
+      </w:r>
     </w:p>
     <w:p/>
     <w:p>
@@ -1084,6 +1414,7 @@
       </w:pPr>
       <w:proofErr w:type="spellStart"/>
       <w:r>
+        <w:lastRenderedPageBreak/>
         <w:t>Command</w:t>
       </w:r>
       <w:proofErr w:type="spellEnd"/>
@@ -1095,6 +1426,54 @@
           <w:ilvl w:val="0"/>
           <w:numId w:val="3"/>
         </w:numPr>
+      </w:pPr>
+      <w:proofErr w:type="spellStart"/>
+      <w:proofErr w:type="gramStart"/>
+      <w:r>
+        <w:t>iterator</w:t>
+      </w:r>
+      <w:proofErr w:type="spellEnd"/>
+      <w:proofErr w:type="gramEnd"/>
+    </w:p>
+    <w:p>
+      <w:pPr>
+        <w:pStyle w:val="PargrafodaLista"/>
+        <w:numPr>
+          <w:ilvl w:val="0"/>
+          <w:numId w:val="3"/>
+        </w:numPr>
+      </w:pPr>
+      <w:proofErr w:type="spellStart"/>
+      <w:r>
+        <w:t>Mediator</w:t>
+      </w:r>
+      <w:proofErr w:type="spellEnd"/>
+    </w:p>
+    <w:p>
+      <w:pPr>
+        <w:pStyle w:val="PargrafodaLista"/>
+        <w:numPr>
+          <w:ilvl w:val="0"/>
+          <w:numId w:val="3"/>
+        </w:numPr>
+      </w:pPr>
+      <w:proofErr w:type="spellStart"/>
+      <w:r>
+        <w:t>Template</w:t>
+      </w:r>
+      <w:proofErr w:type="spellEnd"/>
+      <w:r>
+        <w:t xml:space="preserve"> </w:t>
+      </w:r>
+      <w:proofErr w:type="spellStart"/>
+      <w:r>
+        <w:t>method</w:t>
+      </w:r>
+      <w:proofErr w:type="spellEnd"/>
+    </w:p>
+    <w:p>
+      <w:pPr>
+        <w:ind w:left="360"/>
       </w:pPr>
     </w:p>
     <w:sectPr>
@@ -2393,7 +2772,7 @@
 </file>
 
 <file path=customXml/itemProps1.xml><?xml version="1.0" encoding="utf-8"?>
-<ds:datastoreItem xmlns:ds="http://schemas.openxmlformats.org/officeDocument/2006/customXml" ds:itemID="{1755F118-5512-4B8F-A468-0E164ED7A8A7}">
+<ds:datastoreItem xmlns:ds="http://schemas.openxmlformats.org/officeDocument/2006/customXml" ds:itemID="{44384B9F-1BAB-407B-9134-805ED0CF295B}">
   <ds:schemaRefs>
     <ds:schemaRef ds:uri="http://schemas.openxmlformats.org/officeDocument/2006/bibliography"/>
   </ds:schemaRefs>

</xml_diff>

<commit_message>
Implementado o padrão proxy
falta o diagrama de classes
</commit_message>
<xml_diff>
--- a/explicacao.docx
+++ b/explicacao.docx
@@ -1293,10 +1293,7 @@
         </w:numPr>
       </w:pPr>
       <w:r>
-        <w:t>Bridge</w:t>
-      </w:r>
-      <w:r>
-        <w:t>:</w:t>
+        <w:t>Bridge:</w:t>
       </w:r>
     </w:p>
     <w:p>
@@ -1548,488 +1545,235 @@
       </w:r>
       <w:proofErr w:type="spellEnd"/>
     </w:p>
-    <w:p/>
-    <w:p/>
-    <w:p/>
-    <w:p>
-      <w:r>
-        <w:rPr>
-          <w:highlight w:val="yellow"/>
-        </w:rPr>
-        <w:t>Estrutural</w:t>
-      </w:r>
-    </w:p>
-    <w:p/>
-    <w:p>
-      <w:r>
-        <w:t>Falta colocar:</w:t>
-      </w:r>
-    </w:p>
     <w:p>
       <w:pPr>
         <w:pStyle w:val="PargrafodaLista"/>
         <w:numPr>
           <w:ilvl w:val="0"/>
-          <w:numId w:val="4"/>
-        </w:numPr>
-      </w:pPr>
-      <w:r>
-        <w:rPr>
-          <w:highlight w:val="yellow"/>
-        </w:rPr>
+          <w:numId w:val="1"/>
+        </w:numPr>
+      </w:pPr>
+      <w:proofErr w:type="spellStart"/>
+      <w:r>
+        <w:t>Decorator</w:t>
+      </w:r>
+      <w:proofErr w:type="spellEnd"/>
+    </w:p>
+    <w:p>
+      <w:pPr>
+        <w:pStyle w:val="PargrafodaLista"/>
+        <w:numPr>
+          <w:ilvl w:val="1"/>
+          <w:numId w:val="1"/>
+        </w:numPr>
+      </w:pPr>
+      <w:r>
+        <w:t>Classes:</w:t>
+      </w:r>
+    </w:p>
+    <w:p>
+      <w:pPr>
+        <w:pStyle w:val="PargrafodaLista"/>
+        <w:numPr>
+          <w:ilvl w:val="2"/>
+          <w:numId w:val="1"/>
+        </w:numPr>
+      </w:pPr>
+      <w:r>
+        <w:t xml:space="preserve">Plano, </w:t>
+      </w:r>
+      <w:proofErr w:type="spellStart"/>
+      <w:r>
+        <w:t>PlanoDecorator</w:t>
+      </w:r>
+      <w:proofErr w:type="spellEnd"/>
+      <w:r>
+        <w:t xml:space="preserve">, </w:t>
+      </w:r>
+      <w:proofErr w:type="spellStart"/>
+      <w:r>
+        <w:t>PlanoBase</w:t>
+      </w:r>
+      <w:proofErr w:type="spellEnd"/>
+      <w:r>
+        <w:t xml:space="preserve">, </w:t>
+      </w:r>
+      <w:proofErr w:type="spellStart"/>
+      <w:r>
+        <w:t>PlanoEntregaGratis</w:t>
+      </w:r>
+      <w:proofErr w:type="spellEnd"/>
+      <w:r>
+        <w:t xml:space="preserve">, </w:t>
+      </w:r>
+      <w:proofErr w:type="spellStart"/>
+      <w:r>
+        <w:t>PlanoPremium</w:t>
+      </w:r>
+      <w:proofErr w:type="spellEnd"/>
+    </w:p>
+    <w:p>
+      <w:pPr>
+        <w:pStyle w:val="PargrafodaLista"/>
+        <w:numPr>
+          <w:ilvl w:val="1"/>
+          <w:numId w:val="1"/>
+        </w:numPr>
+      </w:pPr>
+      <w:r>
+        <w:t>Implementado em:</w:t>
+      </w:r>
+    </w:p>
+    <w:p>
+      <w:pPr>
+        <w:pStyle w:val="PargrafodaLista"/>
+        <w:numPr>
+          <w:ilvl w:val="2"/>
+          <w:numId w:val="1"/>
+        </w:numPr>
+      </w:pPr>
+      <w:r>
+        <w:t>.</w:t>
+      </w:r>
+    </w:p>
+    <w:p>
+      <w:pPr>
+        <w:pStyle w:val="PargrafodaLista"/>
+        <w:numPr>
+          <w:ilvl w:val="1"/>
+          <w:numId w:val="1"/>
+        </w:numPr>
+      </w:pPr>
+      <w:r>
+        <w:t>Test</w:t>
+      </w:r>
+    </w:p>
+    <w:p>
+      <w:pPr>
+        <w:pStyle w:val="PargrafodaLista"/>
+        <w:numPr>
+          <w:ilvl w:val="2"/>
+          <w:numId w:val="1"/>
+        </w:numPr>
+      </w:pPr>
+      <w:proofErr w:type="spellStart"/>
+      <w:r>
+        <w:t>PlanoTest</w:t>
+      </w:r>
+      <w:proofErr w:type="spellEnd"/>
+    </w:p>
+    <w:p>
+      <w:pPr>
+        <w:pStyle w:val="PargrafodaLista"/>
+        <w:numPr>
+          <w:ilvl w:val="0"/>
+          <w:numId w:val="1"/>
+        </w:numPr>
+      </w:pPr>
+      <w:r>
         <w:t>Proxy</w:t>
       </w:r>
-      <w:r>
-        <w:rPr>
-          <w:highlight w:val="yellow"/>
-        </w:rPr>
+    </w:p>
+    <w:p>
+      <w:pPr>
+        <w:pStyle w:val="PargrafodaLista"/>
+        <w:numPr>
+          <w:ilvl w:val="1"/>
+          <w:numId w:val="1"/>
+        </w:numPr>
+      </w:pPr>
+      <w:r>
+        <w:t>Classes:</w:t>
+      </w:r>
+    </w:p>
+    <w:p>
+      <w:pPr>
+        <w:pStyle w:val="PargrafodaLista"/>
+        <w:numPr>
+          <w:ilvl w:val="2"/>
+          <w:numId w:val="1"/>
+        </w:numPr>
+      </w:pPr>
+      <w:proofErr w:type="spellStart"/>
+      <w:r>
+        <w:t>ClienteProxy</w:t>
+      </w:r>
+      <w:proofErr w:type="spellEnd"/>
+    </w:p>
+    <w:p>
+      <w:pPr>
+        <w:pStyle w:val="PargrafodaLista"/>
+        <w:numPr>
+          <w:ilvl w:val="1"/>
+          <w:numId w:val="1"/>
+        </w:numPr>
+      </w:pPr>
+      <w:r>
+        <w:t>Implementado em:</w:t>
+      </w:r>
+    </w:p>
+    <w:p>
+      <w:pPr>
+        <w:pStyle w:val="PargrafodaLista"/>
+        <w:numPr>
+          <w:ilvl w:val="2"/>
+          <w:numId w:val="1"/>
+        </w:numPr>
+      </w:pPr>
+      <w:r>
+        <w:t xml:space="preserve">Cliente, </w:t>
+      </w:r>
+      <w:proofErr w:type="spellStart"/>
+      <w:r>
+        <w:t>isLogado</w:t>
+      </w:r>
+      <w:proofErr w:type="spellEnd"/>
+    </w:p>
+    <w:p>
+      <w:pPr>
+        <w:pStyle w:val="PargrafodaLista"/>
+        <w:numPr>
+          <w:ilvl w:val="1"/>
+          <w:numId w:val="1"/>
+        </w:numPr>
+      </w:pPr>
+      <w:r>
+        <w:t>Test</w:t>
+      </w:r>
+    </w:p>
+    <w:p>
+      <w:pPr>
+        <w:pStyle w:val="PargrafodaLista"/>
+        <w:numPr>
+          <w:ilvl w:val="2"/>
+          <w:numId w:val="1"/>
+        </w:numPr>
+      </w:pPr>
+      <w:proofErr w:type="spellStart"/>
+      <w:r>
+        <w:t>ClienteTest</w:t>
+      </w:r>
+      <w:proofErr w:type="spellEnd"/>
+      <w:r>
         <w:t xml:space="preserve"> </w:t>
       </w:r>
-      <w:r>
-        <w:t xml:space="preserve">(deixar esse pro final, ele vai ter </w:t>
-      </w:r>
-      <w:r>
-        <w:t xml:space="preserve">a parte de verificar se o aluno está </w:t>
-      </w:r>
-      <w:proofErr w:type="spellStart"/>
-      <w:r>
-        <w:t>logado</w:t>
-      </w:r>
-      <w:proofErr w:type="spellEnd"/>
-      <w:r>
-        <w:t>)</w:t>
-      </w:r>
-    </w:p>
-    <w:p>
-      <w:pPr>
-        <w:pStyle w:val="PargrafodaLista"/>
-        <w:numPr>
-          <w:ilvl w:val="0"/>
-          <w:numId w:val="4"/>
-        </w:numPr>
-      </w:pPr>
-      <w:proofErr w:type="spellStart"/>
-      <w:r>
-        <w:rPr>
-          <w:highlight w:val="yellow"/>
-        </w:rPr>
-        <w:t>Decorator</w:t>
-      </w:r>
-      <w:proofErr w:type="spellEnd"/>
-      <w:r>
-        <w:t xml:space="preserve"> (talvez fazer um esquema tipo colocar um adicional no pedido)</w:t>
-      </w:r>
-      <w:r>
-        <w:t xml:space="preserve"> </w:t>
-      </w:r>
-    </w:p>
-    <w:p>
-      <w:r>
-        <w:t>Já colocados:</w:t>
-      </w:r>
-    </w:p>
-    <w:p>
-      <w:pPr>
-        <w:pStyle w:val="PargrafodaLista"/>
-        <w:numPr>
-          <w:ilvl w:val="0"/>
-          <w:numId w:val="3"/>
-        </w:numPr>
-      </w:pPr>
-      <w:proofErr w:type="spellStart"/>
-      <w:r>
-        <w:rPr>
-          <w:rFonts w:ascii="Arial" w:hAnsi="Arial" w:cs="Arial"/>
-          <w:color w:val="3C4043"/>
-          <w:spacing w:val="3"/>
-          <w:sz w:val="21"/>
-          <w:szCs w:val="21"/>
-          <w:shd w:val="clear" w:color="auto" w:fill="FFFFFF"/>
-        </w:rPr>
-        <w:t>Observer</w:t>
-      </w:r>
-      <w:proofErr w:type="spellEnd"/>
-      <w:r>
-        <w:rPr>
-          <w:rFonts w:ascii="Arial" w:hAnsi="Arial" w:cs="Arial"/>
-          <w:color w:val="3C4043"/>
-          <w:spacing w:val="3"/>
-          <w:sz w:val="21"/>
-          <w:szCs w:val="21"/>
-          <w:shd w:val="clear" w:color="auto" w:fill="FFFFFF"/>
-        </w:rPr>
-        <w:t>;</w:t>
-      </w:r>
-    </w:p>
-    <w:p>
-      <w:pPr>
-        <w:pStyle w:val="PargrafodaLista"/>
-        <w:numPr>
-          <w:ilvl w:val="0"/>
-          <w:numId w:val="3"/>
-        </w:numPr>
-      </w:pPr>
-      <w:r>
-        <w:rPr>
-          <w:rFonts w:ascii="Arial" w:hAnsi="Arial" w:cs="Arial"/>
-          <w:color w:val="3C4043"/>
-          <w:spacing w:val="3"/>
-          <w:sz w:val="21"/>
-          <w:szCs w:val="21"/>
-          <w:shd w:val="clear" w:color="auto" w:fill="FFFFFF"/>
-        </w:rPr>
-        <w:t xml:space="preserve">Chain </w:t>
-      </w:r>
-      <w:proofErr w:type="spellStart"/>
-      <w:r>
-        <w:rPr>
-          <w:rFonts w:ascii="Arial" w:hAnsi="Arial" w:cs="Arial"/>
-          <w:color w:val="3C4043"/>
-          <w:spacing w:val="3"/>
-          <w:sz w:val="21"/>
-          <w:szCs w:val="21"/>
-          <w:shd w:val="clear" w:color="auto" w:fill="FFFFFF"/>
-        </w:rPr>
-        <w:t>of</w:t>
-      </w:r>
-      <w:proofErr w:type="spellEnd"/>
-      <w:r>
-        <w:rPr>
-          <w:rFonts w:ascii="Arial" w:hAnsi="Arial" w:cs="Arial"/>
-          <w:color w:val="3C4043"/>
-          <w:spacing w:val="3"/>
-          <w:sz w:val="21"/>
-          <w:szCs w:val="21"/>
-          <w:shd w:val="clear" w:color="auto" w:fill="FFFFFF"/>
-        </w:rPr>
-        <w:t xml:space="preserve"> </w:t>
-      </w:r>
-      <w:proofErr w:type="spellStart"/>
-      <w:r>
-        <w:rPr>
-          <w:rFonts w:ascii="Arial" w:hAnsi="Arial" w:cs="Arial"/>
-          <w:color w:val="3C4043"/>
-          <w:spacing w:val="3"/>
-          <w:sz w:val="21"/>
-          <w:szCs w:val="21"/>
-          <w:shd w:val="clear" w:color="auto" w:fill="FFFFFF"/>
-        </w:rPr>
-        <w:t>Responsability</w:t>
-      </w:r>
-      <w:proofErr w:type="spellEnd"/>
-      <w:r>
-        <w:rPr>
-          <w:rFonts w:ascii="Arial" w:hAnsi="Arial" w:cs="Arial"/>
-          <w:color w:val="3C4043"/>
-          <w:spacing w:val="3"/>
-          <w:sz w:val="21"/>
-          <w:szCs w:val="21"/>
-          <w:shd w:val="clear" w:color="auto" w:fill="FFFFFF"/>
-        </w:rPr>
-        <w:t>;</w:t>
-      </w:r>
-    </w:p>
-    <w:p>
-      <w:pPr>
-        <w:pStyle w:val="PargrafodaLista"/>
-        <w:numPr>
-          <w:ilvl w:val="0"/>
-          <w:numId w:val="3"/>
-        </w:numPr>
-      </w:pPr>
-      <w:proofErr w:type="spellStart"/>
-      <w:r>
-        <w:rPr>
-          <w:rFonts w:ascii="Arial" w:hAnsi="Arial" w:cs="Arial"/>
-          <w:color w:val="3C4043"/>
-          <w:spacing w:val="3"/>
-          <w:sz w:val="21"/>
-          <w:szCs w:val="21"/>
-          <w:shd w:val="clear" w:color="auto" w:fill="FFFFFF"/>
-        </w:rPr>
-        <w:t>State</w:t>
-      </w:r>
-      <w:proofErr w:type="spellEnd"/>
-      <w:r>
-        <w:rPr>
-          <w:rFonts w:ascii="Arial" w:hAnsi="Arial" w:cs="Arial"/>
-          <w:color w:val="3C4043"/>
-          <w:spacing w:val="3"/>
-          <w:sz w:val="21"/>
-          <w:szCs w:val="21"/>
-          <w:shd w:val="clear" w:color="auto" w:fill="FFFFFF"/>
-        </w:rPr>
-        <w:t>;</w:t>
-      </w:r>
-    </w:p>
-    <w:p>
-      <w:pPr>
-        <w:pStyle w:val="PargrafodaLista"/>
-        <w:numPr>
-          <w:ilvl w:val="0"/>
-          <w:numId w:val="3"/>
-        </w:numPr>
-      </w:pPr>
-      <w:proofErr w:type="spellStart"/>
-      <w:r>
-        <w:rPr>
-          <w:rFonts w:ascii="Arial" w:hAnsi="Arial" w:cs="Arial"/>
-          <w:color w:val="3C4043"/>
-          <w:spacing w:val="3"/>
-          <w:sz w:val="21"/>
-          <w:szCs w:val="21"/>
-          <w:shd w:val="clear" w:color="auto" w:fill="FFFFFF"/>
-        </w:rPr>
-        <w:t>Singleton</w:t>
-      </w:r>
-      <w:proofErr w:type="spellEnd"/>
-      <w:r>
-        <w:rPr>
-          <w:rFonts w:ascii="Arial" w:hAnsi="Arial" w:cs="Arial"/>
-          <w:color w:val="3C4043"/>
-          <w:spacing w:val="3"/>
-          <w:sz w:val="21"/>
-          <w:szCs w:val="21"/>
-          <w:shd w:val="clear" w:color="auto" w:fill="FFFFFF"/>
-        </w:rPr>
-        <w:t>;</w:t>
-      </w:r>
-    </w:p>
-    <w:p>
-      <w:pPr>
-        <w:pStyle w:val="PargrafodaLista"/>
-        <w:numPr>
-          <w:ilvl w:val="0"/>
-          <w:numId w:val="3"/>
-        </w:numPr>
-      </w:pPr>
-      <w:proofErr w:type="spellStart"/>
-      <w:r>
-        <w:rPr>
-          <w:rFonts w:ascii="Arial" w:hAnsi="Arial" w:cs="Arial"/>
-          <w:color w:val="3C4043"/>
-          <w:spacing w:val="3"/>
-          <w:sz w:val="21"/>
-          <w:szCs w:val="21"/>
-          <w:shd w:val="clear" w:color="auto" w:fill="FFFFFF"/>
-        </w:rPr>
-        <w:t>Strategy</w:t>
-      </w:r>
-      <w:proofErr w:type="spellEnd"/>
-      <w:r>
-        <w:rPr>
-          <w:rFonts w:ascii="Arial" w:hAnsi="Arial" w:cs="Arial"/>
-          <w:color w:val="3C4043"/>
-          <w:spacing w:val="3"/>
-          <w:sz w:val="21"/>
-          <w:szCs w:val="21"/>
-          <w:shd w:val="clear" w:color="auto" w:fill="FFFFFF"/>
-        </w:rPr>
-        <w:t>;</w:t>
-      </w:r>
-    </w:p>
-    <w:p>
-      <w:pPr>
-        <w:pStyle w:val="PargrafodaLista"/>
-        <w:numPr>
-          <w:ilvl w:val="0"/>
-          <w:numId w:val="3"/>
-        </w:numPr>
-      </w:pPr>
-      <w:proofErr w:type="spellStart"/>
-      <w:r>
-        <w:rPr>
-          <w:rFonts w:ascii="Arial" w:hAnsi="Arial" w:cs="Arial"/>
-          <w:color w:val="3C4043"/>
-          <w:spacing w:val="3"/>
-          <w:sz w:val="21"/>
-          <w:szCs w:val="21"/>
-          <w:shd w:val="clear" w:color="auto" w:fill="FFFFFF"/>
-        </w:rPr>
-        <w:t>Factory</w:t>
-      </w:r>
-      <w:proofErr w:type="spellEnd"/>
-    </w:p>
-    <w:p>
-      <w:pPr>
-        <w:pStyle w:val="PargrafodaLista"/>
-        <w:numPr>
-          <w:ilvl w:val="0"/>
-          <w:numId w:val="3"/>
-        </w:numPr>
-      </w:pPr>
-      <w:proofErr w:type="spellStart"/>
-      <w:r>
-        <w:rPr>
-          <w:rFonts w:ascii="Arial" w:hAnsi="Arial" w:cs="Arial"/>
-          <w:color w:val="3C4043"/>
-          <w:spacing w:val="3"/>
-          <w:sz w:val="21"/>
-          <w:szCs w:val="21"/>
-          <w:shd w:val="clear" w:color="auto" w:fill="FFFFFF"/>
-        </w:rPr>
-        <w:t>Prototype</w:t>
-      </w:r>
-      <w:proofErr w:type="spellEnd"/>
-    </w:p>
-    <w:p>
-      <w:pPr>
-        <w:pStyle w:val="PargrafodaLista"/>
-        <w:numPr>
-          <w:ilvl w:val="0"/>
-          <w:numId w:val="3"/>
-        </w:numPr>
-      </w:pPr>
-      <w:r>
-        <w:t>Memento</w:t>
-      </w:r>
-    </w:p>
-    <w:p>
-      <w:pPr>
-        <w:pStyle w:val="PargrafodaLista"/>
-        <w:numPr>
-          <w:ilvl w:val="0"/>
-          <w:numId w:val="3"/>
-        </w:numPr>
-      </w:pPr>
-      <w:proofErr w:type="spellStart"/>
-      <w:r>
-        <w:t>Command</w:t>
-      </w:r>
-      <w:proofErr w:type="spellEnd"/>
-    </w:p>
-    <w:p>
-      <w:pPr>
-        <w:pStyle w:val="PargrafodaLista"/>
-        <w:numPr>
-          <w:ilvl w:val="0"/>
-          <w:numId w:val="3"/>
-        </w:numPr>
-      </w:pPr>
-      <w:proofErr w:type="spellStart"/>
-      <w:proofErr w:type="gramStart"/>
-      <w:r>
-        <w:t>iterator</w:t>
-      </w:r>
-      <w:proofErr w:type="spellEnd"/>
-      <w:proofErr w:type="gramEnd"/>
-    </w:p>
-    <w:p>
-      <w:pPr>
-        <w:pStyle w:val="PargrafodaLista"/>
-        <w:numPr>
-          <w:ilvl w:val="0"/>
-          <w:numId w:val="3"/>
-        </w:numPr>
-      </w:pPr>
-      <w:proofErr w:type="spellStart"/>
-      <w:r>
-        <w:t>Mediator</w:t>
-      </w:r>
-      <w:proofErr w:type="spellEnd"/>
-    </w:p>
-    <w:p>
-      <w:pPr>
-        <w:pStyle w:val="PargrafodaLista"/>
-        <w:numPr>
-          <w:ilvl w:val="0"/>
-          <w:numId w:val="3"/>
-        </w:numPr>
-      </w:pPr>
-      <w:proofErr w:type="spellStart"/>
-      <w:r>
-        <w:t>Template</w:t>
-      </w:r>
-      <w:proofErr w:type="spellEnd"/>
-      <w:r>
-        <w:t xml:space="preserve"> </w:t>
-      </w:r>
-      <w:proofErr w:type="spellStart"/>
-      <w:r>
-        <w:t>method</w:t>
-      </w:r>
-      <w:proofErr w:type="spellEnd"/>
-    </w:p>
-    <w:p>
-      <w:pPr>
-        <w:pStyle w:val="PargrafodaLista"/>
-        <w:numPr>
-          <w:ilvl w:val="0"/>
-          <w:numId w:val="3"/>
-        </w:numPr>
-      </w:pPr>
-      <w:proofErr w:type="spellStart"/>
-      <w:proofErr w:type="gramStart"/>
-      <w:r>
-        <w:t>adapter</w:t>
-      </w:r>
-      <w:proofErr w:type="spellEnd"/>
-      <w:proofErr w:type="gramEnd"/>
-    </w:p>
-    <w:p>
-      <w:pPr>
-        <w:pStyle w:val="PargrafodaLista"/>
-        <w:numPr>
-          <w:ilvl w:val="0"/>
-          <w:numId w:val="3"/>
-        </w:numPr>
-      </w:pPr>
-      <w:proofErr w:type="spellStart"/>
-      <w:r>
-        <w:t>Facade</w:t>
-      </w:r>
-      <w:proofErr w:type="spellEnd"/>
-    </w:p>
-    <w:p>
-      <w:pPr>
-        <w:pStyle w:val="PargrafodaLista"/>
-        <w:numPr>
-          <w:ilvl w:val="0"/>
-          <w:numId w:val="3"/>
-        </w:numPr>
-      </w:pPr>
-      <w:proofErr w:type="spellStart"/>
-      <w:r>
-        <w:t>C</w:t>
-      </w:r>
-      <w:r>
-        <w:t>omposite</w:t>
-      </w:r>
-      <w:proofErr w:type="spellEnd"/>
-    </w:p>
-    <w:p>
-      <w:pPr>
-        <w:pStyle w:val="PargrafodaLista"/>
-        <w:numPr>
-          <w:ilvl w:val="0"/>
-          <w:numId w:val="3"/>
-        </w:numPr>
-      </w:pPr>
-      <w:r>
-        <w:t>B</w:t>
-      </w:r>
-      <w:r>
-        <w:t>ridge</w:t>
-      </w:r>
-    </w:p>
-    <w:p>
-      <w:pPr>
-        <w:pStyle w:val="PargrafodaLista"/>
-        <w:numPr>
-          <w:ilvl w:val="0"/>
-          <w:numId w:val="3"/>
-        </w:numPr>
-      </w:pPr>
-      <w:r>
-        <w:t>visitor</w:t>
-      </w:r>
+      <w:proofErr w:type="spellStart"/>
+      <w:r>
+        <w:t>nãoDevePermitirClienteDeslogadoFazerPedido</w:t>
+      </w:r>
+      <w:proofErr w:type="spellEnd"/>
+      <w:r>
+        <w:t xml:space="preserve">, </w:t>
+      </w:r>
+      <w:proofErr w:type="spellStart"/>
+      <w:r>
+        <w:t>devePermitirClienteLogadoFazerPedido</w:t>
+      </w:r>
+      <w:proofErr w:type="spellEnd"/>
+    </w:p>
+    <w:p>
       <w:bookmarkStart w:id="0" w:name="_GoBack"/>
       <w:bookmarkEnd w:id="0"/>
-    </w:p>
-    <w:p>
-      <w:pPr>
-        <w:ind w:left="360"/>
-      </w:pPr>
     </w:p>
     <w:sectPr>
       <w:pgSz w:w="11906" w:h="16838"/>
@@ -3327,7 +3071,7 @@
 </file>
 
 <file path=customXml/itemProps1.xml><?xml version="1.0" encoding="utf-8"?>
-<ds:datastoreItem xmlns:ds="http://schemas.openxmlformats.org/officeDocument/2006/customXml" ds:itemID="{FB6075A4-0892-49B7-BC6F-5AAD3255AAB6}">
+<ds:datastoreItem xmlns:ds="http://schemas.openxmlformats.org/officeDocument/2006/customXml" ds:itemID="{1FCA6240-F075-4511-A01C-7044FF3505E9}">
   <ds:schemaRefs>
     <ds:schemaRef ds:uri="http://schemas.openxmlformats.org/officeDocument/2006/bibliography"/>
   </ds:schemaRefs>

</xml_diff>